<commit_message>
schreibfehler mit stift korrigiert
</commit_message>
<xml_diff>
--- a/projektdokumentation_LA1100/projektdokumentation.docx
+++ b/projektdokumentation_LA1100/projektdokumentation.docx
@@ -53,7 +53,33 @@
           <w:lang w:val="en-GB"/>
         </w:rPr>
         <w:br/>
-        <w:t>Blum, Manojlovic, Naray, Zurkinden, Jashari</w:t>
+        <w:t xml:space="preserve">Blum, Manojlovic, Naray, </w:t>
+      </w:r>
+      <w:proofErr w:type="spellStart"/>
+      <w:r>
+        <w:rPr>
+          <w:rFonts w:ascii="LM Roman 9" w:hAnsi="LM Roman 9" w:cstheme="minorHAnsi"/>
+          <w:b/>
+          <w:bCs/>
+          <w:color w:val="000000" w:themeColor="text1"/>
+          <w:sz w:val="24"/>
+          <w:szCs w:val="24"/>
+          <w:lang w:val="en-GB"/>
+        </w:rPr>
+        <w:t>Zurkinden</w:t>
+      </w:r>
+      <w:proofErr w:type="spellEnd"/>
+      <w:r>
+        <w:rPr>
+          <w:rFonts w:ascii="LM Roman 9" w:hAnsi="LM Roman 9" w:cstheme="minorHAnsi"/>
+          <w:b/>
+          <w:bCs/>
+          <w:color w:val="000000" w:themeColor="text1"/>
+          <w:sz w:val="24"/>
+          <w:szCs w:val="24"/>
+          <w:lang w:val="en-GB"/>
+        </w:rPr>
+        <w:t>, Jashari</w:t>
       </w:r>
     </w:p>
     <w:p>
@@ -974,6 +1000,7 @@
                 <w:lang w:val="de-CH"/>
               </w:rPr>
             </w:pPr>
+            <w:proofErr w:type="gramStart"/>
             <w:r>
               <w:rPr>
                 <w:rFonts w:ascii="LM Roman 9" w:hAnsi="LM Roman 9"/>
@@ -982,6 +1009,7 @@
               </w:rPr>
               <w:t>Muss</w:t>
             </w:r>
+            <w:proofErr w:type="gramEnd"/>
           </w:p>
         </w:tc>
         <w:tc>
@@ -1067,6 +1095,7 @@
                 <w:lang w:val="de-CH"/>
               </w:rPr>
             </w:pPr>
+            <w:proofErr w:type="gramStart"/>
             <w:r>
               <w:rPr>
                 <w:rFonts w:ascii="LM Roman 9" w:hAnsi="LM Roman 9"/>
@@ -1075,6 +1104,7 @@
               </w:rPr>
               <w:t>Muss</w:t>
             </w:r>
+            <w:proofErr w:type="gramEnd"/>
           </w:p>
         </w:tc>
         <w:tc>
@@ -1160,6 +1190,7 @@
                 <w:lang w:val="de-CH"/>
               </w:rPr>
             </w:pPr>
+            <w:proofErr w:type="gramStart"/>
             <w:r>
               <w:rPr>
                 <w:rFonts w:ascii="LM Roman 9" w:hAnsi="LM Roman 9"/>
@@ -1168,6 +1199,7 @@
               </w:rPr>
               <w:t>Muss</w:t>
             </w:r>
+            <w:proofErr w:type="gramEnd"/>
           </w:p>
         </w:tc>
         <w:tc>
@@ -1253,6 +1285,7 @@
                 <w:lang w:val="de-CH"/>
               </w:rPr>
             </w:pPr>
+            <w:proofErr w:type="gramStart"/>
             <w:r>
               <w:rPr>
                 <w:rFonts w:ascii="LM Roman 9" w:hAnsi="LM Roman 9"/>
@@ -1261,6 +1294,7 @@
               </w:rPr>
               <w:t>Muss</w:t>
             </w:r>
+            <w:proofErr w:type="gramEnd"/>
           </w:p>
         </w:tc>
         <w:tc>
@@ -1304,8 +1338,18 @@
                 <w:color w:val="000000" w:themeColor="text1"/>
                 <w:lang w:val="de-CH"/>
               </w:rPr>
-              <w:t>Ein paar Code-Embeds</w:t>
-            </w:r>
+              <w:t>Ein paar Code-</w:t>
+            </w:r>
+            <w:proofErr w:type="spellStart"/>
+            <w:r>
+              <w:rPr>
+                <w:rFonts w:ascii="LM Roman 9" w:hAnsi="LM Roman 9"/>
+                <w:color w:val="000000" w:themeColor="text1"/>
+                <w:lang w:val="de-CH"/>
+              </w:rPr>
+              <w:t>Embeds</w:t>
+            </w:r>
+            <w:proofErr w:type="spellEnd"/>
           </w:p>
         </w:tc>
       </w:tr>
@@ -1346,6 +1390,7 @@
                 <w:lang w:val="de-CH"/>
               </w:rPr>
             </w:pPr>
+            <w:proofErr w:type="gramStart"/>
             <w:r>
               <w:rPr>
                 <w:rFonts w:ascii="LM Roman 9" w:hAnsi="LM Roman 9"/>
@@ -1354,6 +1399,7 @@
               </w:rPr>
               <w:t>Muss</w:t>
             </w:r>
+            <w:proofErr w:type="gramEnd"/>
           </w:p>
         </w:tc>
         <w:tc>
@@ -1397,7 +1443,25 @@
                 <w:color w:val="000000" w:themeColor="text1"/>
                 <w:lang w:val="de-CH"/>
               </w:rPr>
-              <w:t>Eingebettete Youtube-Videos zu den Themen</w:t>
+              <w:t xml:space="preserve">Eingebettete </w:t>
+            </w:r>
+            <w:proofErr w:type="spellStart"/>
+            <w:r>
+              <w:rPr>
+                <w:rFonts w:ascii="LM Roman 9" w:hAnsi="LM Roman 9"/>
+                <w:color w:val="000000" w:themeColor="text1"/>
+                <w:lang w:val="de-CH"/>
+              </w:rPr>
+              <w:t>Youtube</w:t>
+            </w:r>
+            <w:proofErr w:type="spellEnd"/>
+            <w:r>
+              <w:rPr>
+                <w:rFonts w:ascii="LM Roman 9" w:hAnsi="LM Roman 9"/>
+                <w:color w:val="000000" w:themeColor="text1"/>
+                <w:lang w:val="de-CH"/>
+              </w:rPr>
+              <w:t>-Videos zu den Themen</w:t>
             </w:r>
           </w:p>
         </w:tc>
@@ -1439,6 +1503,7 @@
                 <w:lang w:val="de-CH"/>
               </w:rPr>
             </w:pPr>
+            <w:proofErr w:type="gramStart"/>
             <w:r>
               <w:rPr>
                 <w:rFonts w:ascii="LM Roman 9" w:hAnsi="LM Roman 9"/>
@@ -1447,6 +1512,7 @@
               </w:rPr>
               <w:t>Muss</w:t>
             </w:r>
+            <w:proofErr w:type="gramEnd"/>
           </w:p>
         </w:tc>
         <w:tc>
@@ -1532,6 +1598,7 @@
                 <w:lang w:val="de-CH"/>
               </w:rPr>
             </w:pPr>
+            <w:proofErr w:type="gramStart"/>
             <w:r>
               <w:rPr>
                 <w:rFonts w:ascii="LM Roman 9" w:hAnsi="LM Roman 9"/>
@@ -1540,6 +1607,7 @@
               </w:rPr>
               <w:t>Kann</w:t>
             </w:r>
+            <w:proofErr w:type="gramEnd"/>
           </w:p>
         </w:tc>
         <w:tc>
@@ -1625,6 +1693,7 @@
                 <w:lang w:val="de-CH"/>
               </w:rPr>
             </w:pPr>
+            <w:proofErr w:type="gramStart"/>
             <w:r>
               <w:rPr>
                 <w:rFonts w:ascii="LM Roman 9" w:hAnsi="LM Roman 9"/>
@@ -1633,6 +1702,7 @@
               </w:rPr>
               <w:t>Kann</w:t>
             </w:r>
+            <w:proofErr w:type="gramEnd"/>
           </w:p>
         </w:tc>
         <w:tc>
@@ -1718,6 +1788,7 @@
                 <w:lang w:val="de-CH"/>
               </w:rPr>
             </w:pPr>
+            <w:proofErr w:type="gramStart"/>
             <w:r>
               <w:rPr>
                 <w:rFonts w:ascii="LM Roman 9" w:hAnsi="LM Roman 9"/>
@@ -1726,6 +1797,7 @@
               </w:rPr>
               <w:t>Muss</w:t>
             </w:r>
+            <w:proofErr w:type="gramEnd"/>
           </w:p>
         </w:tc>
         <w:tc>
@@ -1827,6 +1899,7 @@
                 <w:lang w:val="de-CH"/>
               </w:rPr>
             </w:pPr>
+            <w:proofErr w:type="gramStart"/>
             <w:r>
               <w:rPr>
                 <w:rFonts w:ascii="LM Roman 9" w:hAnsi="LM Roman 9"/>
@@ -1835,6 +1908,7 @@
               </w:rPr>
               <w:t>Kann</w:t>
             </w:r>
+            <w:proofErr w:type="gramEnd"/>
           </w:p>
         </w:tc>
         <w:tc>
@@ -1920,6 +1994,7 @@
                 <w:lang w:val="de-CH"/>
               </w:rPr>
             </w:pPr>
+            <w:proofErr w:type="gramStart"/>
             <w:r>
               <w:rPr>
                 <w:rFonts w:ascii="LM Roman 9" w:hAnsi="LM Roman 9"/>
@@ -1928,6 +2003,7 @@
               </w:rPr>
               <w:t>Muss</w:t>
             </w:r>
+            <w:proofErr w:type="gramEnd"/>
           </w:p>
         </w:tc>
         <w:tc>
@@ -1971,7 +2047,25 @@
                 <w:color w:val="000000" w:themeColor="text1"/>
                 <w:lang w:val="de-CH"/>
               </w:rPr>
-              <w:t>Eine organisierte Folderstruktur ist vorhanden</w:t>
+              <w:t xml:space="preserve">Eine organisierte </w:t>
+            </w:r>
+            <w:proofErr w:type="spellStart"/>
+            <w:r>
+              <w:rPr>
+                <w:rFonts w:ascii="LM Roman 9" w:hAnsi="LM Roman 9"/>
+                <w:color w:val="000000" w:themeColor="text1"/>
+                <w:lang w:val="de-CH"/>
+              </w:rPr>
+              <w:t>Folderstruktur</w:t>
+            </w:r>
+            <w:proofErr w:type="spellEnd"/>
+            <w:r>
+              <w:rPr>
+                <w:rFonts w:ascii="LM Roman 9" w:hAnsi="LM Roman 9"/>
+                <w:color w:val="000000" w:themeColor="text1"/>
+                <w:lang w:val="de-CH"/>
+              </w:rPr>
+              <w:t xml:space="preserve"> ist vorhanden</w:t>
             </w:r>
           </w:p>
         </w:tc>
@@ -2013,6 +2107,7 @@
                 <w:lang w:val="de-CH"/>
               </w:rPr>
             </w:pPr>
+            <w:proofErr w:type="gramStart"/>
             <w:r>
               <w:rPr>
                 <w:rFonts w:ascii="LM Roman 9" w:hAnsi="LM Roman 9"/>
@@ -2021,6 +2116,7 @@
               </w:rPr>
               <w:t>Muss</w:t>
             </w:r>
+            <w:proofErr w:type="gramEnd"/>
           </w:p>
         </w:tc>
         <w:tc>
@@ -2064,8 +2160,18 @@
                 <w:color w:val="000000" w:themeColor="text1"/>
                 <w:lang w:val="de-CH"/>
               </w:rPr>
-              <w:t>Es hat Farbvariablen für CSS Farben</w:t>
-            </w:r>
+              <w:t xml:space="preserve">Es hat Farbvariablen für </w:t>
+            </w:r>
+            <w:proofErr w:type="gramStart"/>
+            <w:r>
+              <w:rPr>
+                <w:rFonts w:ascii="LM Roman 9" w:hAnsi="LM Roman 9"/>
+                <w:color w:val="000000" w:themeColor="text1"/>
+                <w:lang w:val="de-CH"/>
+              </w:rPr>
+              <w:t>CSS Farben</w:t>
+            </w:r>
+            <w:proofErr w:type="gramEnd"/>
             <w:r>
               <w:rPr>
                 <w:rFonts w:ascii="LM Roman 9" w:hAnsi="LM Roman 9"/>
@@ -2114,6 +2220,7 @@
                 <w:lang w:val="de-CH"/>
               </w:rPr>
             </w:pPr>
+            <w:proofErr w:type="gramStart"/>
             <w:r>
               <w:rPr>
                 <w:rFonts w:ascii="LM Roman 9" w:hAnsi="LM Roman 9"/>
@@ -2122,6 +2229,7 @@
               </w:rPr>
               <w:t>Muss</w:t>
             </w:r>
+            <w:proofErr w:type="gramEnd"/>
           </w:p>
         </w:tc>
         <w:tc>
@@ -2207,6 +2315,7 @@
                 <w:lang w:val="de-CH"/>
               </w:rPr>
             </w:pPr>
+            <w:proofErr w:type="gramStart"/>
             <w:r>
               <w:rPr>
                 <w:rFonts w:ascii="LM Roman 9" w:hAnsi="LM Roman 9"/>
@@ -2215,6 +2324,7 @@
               </w:rPr>
               <w:t>Muss</w:t>
             </w:r>
+            <w:proofErr w:type="gramEnd"/>
           </w:p>
         </w:tc>
         <w:tc>
@@ -2784,7 +2894,25 @@
           <w:color w:val="9BBB59" w:themeColor="accent3"/>
           <w:lang w:val="de-CH"/>
         </w:rPr>
-        <w:t>* Die Nummer hat das Format N.m, wobei N die Nummer der Anforderung ist, die mit dem Test abgedeckt wird, und m von 1 an fortlaufend durchnummeriert wird.</w:t>
+        <w:t xml:space="preserve">* Die Nummer hat das Format </w:t>
+      </w:r>
+      <w:proofErr w:type="spellStart"/>
+      <w:r>
+        <w:rPr>
+          <w:rFonts w:ascii="LM Roman 9" w:hAnsi="LM Roman 9"/>
+          <w:color w:val="9BBB59" w:themeColor="accent3"/>
+          <w:lang w:val="de-CH"/>
+        </w:rPr>
+        <w:t>N.m</w:t>
+      </w:r>
+      <w:proofErr w:type="spellEnd"/>
+      <w:r>
+        <w:rPr>
+          <w:rFonts w:ascii="LM Roman 9" w:hAnsi="LM Roman 9"/>
+          <w:color w:val="9BBB59" w:themeColor="accent3"/>
+          <w:lang w:val="de-CH"/>
+        </w:rPr>
+        <w:t>, wobei N die Nummer der Anforderung ist, die mit dem Test abgedeckt wird, und m von 1 an fortlaufend durchnummeriert wird.</w:t>
       </w:r>
     </w:p>
     <w:p>
@@ -2806,7 +2934,27 @@
           <w:szCs w:val="24"/>
           <w:lang w:val="de-CH"/>
         </w:rPr>
-        <w:t>1.6 github-Ablage</w:t>
+        <w:t xml:space="preserve">1.6 </w:t>
+      </w:r>
+      <w:proofErr w:type="spellStart"/>
+      <w:r>
+        <w:rPr>
+          <w:rFonts w:ascii="LM Roman 9" w:hAnsi="LM Roman 9" w:cstheme="minorHAnsi"/>
+          <w:sz w:val="24"/>
+          <w:szCs w:val="24"/>
+          <w:lang w:val="de-CH"/>
+        </w:rPr>
+        <w:t>github</w:t>
+      </w:r>
+      <w:proofErr w:type="spellEnd"/>
+      <w:r>
+        <w:rPr>
+          <w:rFonts w:ascii="LM Roman 9" w:hAnsi="LM Roman 9" w:cstheme="minorHAnsi"/>
+          <w:sz w:val="24"/>
+          <w:szCs w:val="24"/>
+          <w:lang w:val="de-CH"/>
+        </w:rPr>
+        <w:t>-Ablage</w:t>
       </w:r>
     </w:p>
     <w:p>
@@ -3038,13 +3186,23 @@
                 <w:lang w:val="de-CH"/>
               </w:rPr>
             </w:pPr>
-            <w:r>
-              <w:rPr>
-                <w:rFonts w:ascii="LM Roman 9" w:hAnsi="LM Roman 9"/>
-                <w:color w:val="000000" w:themeColor="text1"/>
-                <w:lang w:val="de-CH"/>
-              </w:rPr>
-              <w:t>Folderstruktur wird erstellt und die Konventionen in der Gruppe geklärt</w:t>
+            <w:proofErr w:type="spellStart"/>
+            <w:r>
+              <w:rPr>
+                <w:rFonts w:ascii="LM Roman 9" w:hAnsi="LM Roman 9"/>
+                <w:color w:val="000000" w:themeColor="text1"/>
+                <w:lang w:val="de-CH"/>
+              </w:rPr>
+              <w:t>Folderstruktur</w:t>
+            </w:r>
+            <w:proofErr w:type="spellEnd"/>
+            <w:r>
+              <w:rPr>
+                <w:rFonts w:ascii="LM Roman 9" w:hAnsi="LM Roman 9"/>
+                <w:color w:val="000000" w:themeColor="text1"/>
+                <w:lang w:val="de-CH"/>
+              </w:rPr>
+              <w:t xml:space="preserve"> wird erstellt und die Konventionen in der Gruppe geklärt</w:t>
             </w:r>
           </w:p>
         </w:tc>
@@ -3330,8 +3488,18 @@
                 <w:color w:val="000000" w:themeColor="text1"/>
                 <w:lang w:val="de-CH"/>
               </w:rPr>
-              <w:t>Recherche betreiben über Code-Embed</w:t>
-            </w:r>
+              <w:t>Recherche betreiben über Code-</w:t>
+            </w:r>
+            <w:proofErr w:type="spellStart"/>
+            <w:r>
+              <w:rPr>
+                <w:rFonts w:ascii="LM Roman 9" w:hAnsi="LM Roman 9"/>
+                <w:color w:val="000000" w:themeColor="text1"/>
+                <w:lang w:val="de-CH"/>
+              </w:rPr>
+              <w:t>Embed</w:t>
+            </w:r>
+            <w:proofErr w:type="spellEnd"/>
             <w:r>
               <w:rPr>
                 <w:rFonts w:ascii="LM Roman 9" w:hAnsi="LM Roman 9"/>
@@ -3430,7 +3598,25 @@
                 <w:color w:val="000000" w:themeColor="text1"/>
                 <w:lang w:val="de-CH"/>
               </w:rPr>
-              <w:t>Vorlage für Code-Embeds erstellen</w:t>
+              <w:t>Vorlage für Code-</w:t>
+            </w:r>
+            <w:proofErr w:type="spellStart"/>
+            <w:r>
+              <w:rPr>
+                <w:rFonts w:ascii="LM Roman 9" w:hAnsi="LM Roman 9"/>
+                <w:color w:val="000000" w:themeColor="text1"/>
+                <w:lang w:val="de-CH"/>
+              </w:rPr>
+              <w:t>Embeds</w:t>
+            </w:r>
+            <w:proofErr w:type="spellEnd"/>
+            <w:r>
+              <w:rPr>
+                <w:rFonts w:ascii="LM Roman 9" w:hAnsi="LM Roman 9"/>
+                <w:color w:val="000000" w:themeColor="text1"/>
+                <w:lang w:val="de-CH"/>
+              </w:rPr>
+              <w:t xml:space="preserve"> erstellen</w:t>
             </w:r>
           </w:p>
         </w:tc>
@@ -3522,7 +3708,25 @@
                 <w:color w:val="000000" w:themeColor="text1"/>
                 <w:lang w:val="de-CH"/>
               </w:rPr>
-              <w:t>Recherche betreiben über Youtube-Embeds in HTML</w:t>
+              <w:t xml:space="preserve">Recherche betreiben über </w:t>
+            </w:r>
+            <w:proofErr w:type="spellStart"/>
+            <w:r>
+              <w:rPr>
+                <w:rFonts w:ascii="LM Roman 9" w:hAnsi="LM Roman 9"/>
+                <w:color w:val="000000" w:themeColor="text1"/>
+                <w:lang w:val="de-CH"/>
+              </w:rPr>
+              <w:t>Youtube-Embeds</w:t>
+            </w:r>
+            <w:proofErr w:type="spellEnd"/>
+            <w:r>
+              <w:rPr>
+                <w:rFonts w:ascii="LM Roman 9" w:hAnsi="LM Roman 9"/>
+                <w:color w:val="000000" w:themeColor="text1"/>
+                <w:lang w:val="de-CH"/>
+              </w:rPr>
+              <w:t xml:space="preserve"> in HTML</w:t>
             </w:r>
           </w:p>
         </w:tc>
@@ -3614,8 +3818,18 @@
                 <w:color w:val="000000" w:themeColor="text1"/>
                 <w:lang w:val="de-CH"/>
               </w:rPr>
-              <w:t>Vorlage für Youtube-Embeds</w:t>
-            </w:r>
+              <w:t xml:space="preserve">Vorlage für </w:t>
+            </w:r>
+            <w:proofErr w:type="spellStart"/>
+            <w:r>
+              <w:rPr>
+                <w:rFonts w:ascii="LM Roman 9" w:hAnsi="LM Roman 9"/>
+                <w:color w:val="000000" w:themeColor="text1"/>
+                <w:lang w:val="de-CH"/>
+              </w:rPr>
+              <w:t>Youtube-Embeds</w:t>
+            </w:r>
+            <w:proofErr w:type="spellEnd"/>
           </w:p>
         </w:tc>
         <w:tc>
@@ -3738,7 +3952,43 @@
                 <w:color w:val="000000" w:themeColor="text1"/>
                 <w:lang w:val="de-CH"/>
               </w:rPr>
-              <w:t>eiten schreiben (noch mit lorem impsum)</w:t>
+              <w:t xml:space="preserve">eiten schreiben (noch mit </w:t>
+            </w:r>
+            <w:proofErr w:type="spellStart"/>
+            <w:r>
+              <w:rPr>
+                <w:rFonts w:ascii="LM Roman 9" w:hAnsi="LM Roman 9"/>
+                <w:color w:val="000000" w:themeColor="text1"/>
+                <w:lang w:val="de-CH"/>
+              </w:rPr>
+              <w:t>lorem</w:t>
+            </w:r>
+            <w:proofErr w:type="spellEnd"/>
+            <w:r>
+              <w:rPr>
+                <w:rFonts w:ascii="LM Roman 9" w:hAnsi="LM Roman 9"/>
+                <w:color w:val="000000" w:themeColor="text1"/>
+                <w:lang w:val="de-CH"/>
+              </w:rPr>
+              <w:t xml:space="preserve"> </w:t>
+            </w:r>
+            <w:proofErr w:type="spellStart"/>
+            <w:r>
+              <w:rPr>
+                <w:rFonts w:ascii="LM Roman 9" w:hAnsi="LM Roman 9"/>
+                <w:color w:val="000000" w:themeColor="text1"/>
+                <w:lang w:val="de-CH"/>
+              </w:rPr>
+              <w:t>impsum</w:t>
+            </w:r>
+            <w:proofErr w:type="spellEnd"/>
+            <w:r>
+              <w:rPr>
+                <w:rFonts w:ascii="LM Roman 9" w:hAnsi="LM Roman 9"/>
+                <w:color w:val="000000" w:themeColor="text1"/>
+                <w:lang w:val="de-CH"/>
+              </w:rPr>
+              <w:t>)</w:t>
             </w:r>
           </w:p>
         </w:tc>
@@ -4024,13 +4274,23 @@
                 <w:lang w:val="de-CH"/>
               </w:rPr>
             </w:pPr>
-            <w:r>
-              <w:rPr>
-                <w:rFonts w:ascii="LM Roman 9" w:hAnsi="LM Roman 9"/>
-                <w:color w:val="000000" w:themeColor="text1"/>
-                <w:lang w:val="de-CH"/>
-              </w:rPr>
-              <w:t>Hoveranimationen in CSS-Klassen schreiben</w:t>
+            <w:proofErr w:type="spellStart"/>
+            <w:r>
+              <w:rPr>
+                <w:rFonts w:ascii="LM Roman 9" w:hAnsi="LM Roman 9"/>
+                <w:color w:val="000000" w:themeColor="text1"/>
+                <w:lang w:val="de-CH"/>
+              </w:rPr>
+              <w:t>Hoveranimationen</w:t>
+            </w:r>
+            <w:proofErr w:type="spellEnd"/>
+            <w:r>
+              <w:rPr>
+                <w:rFonts w:ascii="LM Roman 9" w:hAnsi="LM Roman 9"/>
+                <w:color w:val="000000" w:themeColor="text1"/>
+                <w:lang w:val="de-CH"/>
+              </w:rPr>
+              <w:t xml:space="preserve"> in CSS-Klassen schreiben</w:t>
             </w:r>
           </w:p>
         </w:tc>
@@ -4446,6 +4706,75 @@
           <w:lang w:val="de-CH"/>
         </w:rPr>
       </w:pPr>
+      <w:r>
+        <w:rPr>
+          <w:rFonts w:ascii="LM Roman 9" w:hAnsi="LM Roman 9"/>
+          <w:b/>
+          <w:bCs/>
+          <w:noProof/>
+          <w:color w:val="000000" w:themeColor="text1"/>
+          <w:lang w:val="de-CH"/>
+        </w:rPr>
+        <mc:AlternateContent>
+          <mc:Choice Requires="wpi">
+            <w:drawing>
+              <wp:anchor distT="0" distB="0" distL="114300" distR="114300" simplePos="0" relativeHeight="251711488" behindDoc="0" locked="0" layoutInCell="1" allowOverlap="1" wp14:anchorId="2974E852" wp14:editId="3022491F">
+                <wp:simplePos x="0" y="0"/>
+                <wp:positionH relativeFrom="column">
+                  <wp:posOffset>4497705</wp:posOffset>
+                </wp:positionH>
+                <wp:positionV relativeFrom="paragraph">
+                  <wp:posOffset>1250950</wp:posOffset>
+                </wp:positionV>
+                <wp:extent cx="380655" cy="222885"/>
+                <wp:effectExtent l="38100" t="38100" r="57785" b="43815"/>
+                <wp:wrapNone/>
+                <wp:docPr id="10" name="Ink 10"/>
+                <wp:cNvGraphicFramePr/>
+                <a:graphic xmlns:a="http://schemas.openxmlformats.org/drawingml/2006/main">
+                  <a:graphicData uri="http://schemas.microsoft.com/office/word/2010/wordprocessingInk">
+                    <w14:contentPart bwMode="auto" r:id="rId7">
+                      <w14:nvContentPartPr>
+                        <w14:cNvContentPartPr/>
+                      </w14:nvContentPartPr>
+                      <w14:xfrm>
+                        <a:off x="0" y="0"/>
+                        <a:ext cx="380655" cy="222885"/>
+                      </w14:xfrm>
+                    </w14:contentPart>
+                  </a:graphicData>
+                </a:graphic>
+              </wp:anchor>
+            </w:drawing>
+          </mc:Choice>
+          <mc:Fallback>
+            <w:pict>
+              <v:shapetype w14:anchorId="4E3ED6A4" id="_x0000_t75" coordsize="21600,21600" o:spt="75" o:preferrelative="t" path="m@4@5l@4@11@9@11@9@5xe" filled="f" stroked="f">
+                <v:stroke joinstyle="miter"/>
+                <v:formulas>
+                  <v:f eqn="if lineDrawn pixelLineWidth 0"/>
+                  <v:f eqn="sum @0 1 0"/>
+                  <v:f eqn="sum 0 0 @1"/>
+                  <v:f eqn="prod @2 1 2"/>
+                  <v:f eqn="prod @3 21600 pixelWidth"/>
+                  <v:f eqn="prod @3 21600 pixelHeight"/>
+                  <v:f eqn="sum @0 0 1"/>
+                  <v:f eqn="prod @6 1 2"/>
+                  <v:f eqn="prod @7 21600 pixelWidth"/>
+                  <v:f eqn="sum @8 21600 0"/>
+                  <v:f eqn="prod @7 21600 pixelHeight"/>
+                  <v:f eqn="sum @10 21600 0"/>
+                </v:formulas>
+                <v:path o:extrusionok="f" gradientshapeok="t" o:connecttype="rect"/>
+                <o:lock v:ext="edit" aspectratio="t"/>
+              </v:shapetype>
+              <v:shape id="Ink 10" o:spid="_x0000_s1026" type="#_x0000_t75" style="position:absolute;margin-left:353.45pt;margin-top:97.8pt;width:31.35pt;height:18.95pt;z-index:251711488;visibility:visible;mso-wrap-style:square;mso-wrap-distance-left:9pt;mso-wrap-distance-top:0;mso-wrap-distance-right:9pt;mso-wrap-distance-bottom:0;mso-position-horizontal:absolute;mso-position-horizontal-relative:text;mso-position-vertical:absolute;mso-position-vertical-relative:text" o:gfxdata="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">
+                <v:imagedata r:id="rId8" o:title=""/>
+              </v:shape>
+            </w:pict>
+          </mc:Fallback>
+        </mc:AlternateContent>
+      </w:r>
       <w:r>
         <w:rPr>
           <w:rFonts w:ascii="LM Roman 9" w:hAnsi="LM Roman 9"/>
@@ -4464,26 +4793,32 @@
                   <wp:posOffset>4202430</wp:posOffset>
                 </wp:positionH>
                 <wp:positionV relativeFrom="paragraph">
-                  <wp:posOffset>1166495</wp:posOffset>
+                  <wp:posOffset>1210775</wp:posOffset>
                 </wp:positionV>
-                <wp:extent cx="701585" cy="424445"/>
-                <wp:effectExtent l="38100" t="38100" r="41910" b="52070"/>
+                <wp:extent cx="301680" cy="380520"/>
+                <wp:effectExtent l="38100" t="38100" r="41275" b="57785"/>
                 <wp:wrapNone/>
                 <wp:docPr id="70" name="Ink 70"/>
                 <wp:cNvGraphicFramePr/>
                 <a:graphic xmlns:a="http://schemas.openxmlformats.org/drawingml/2006/main">
                   <a:graphicData uri="http://schemas.microsoft.com/office/word/2010/wordprocessingInk">
-                    <w14:contentPart bwMode="auto" r:id="rId7">
+                    <w14:contentPart bwMode="auto" r:id="rId9">
                       <w14:nvContentPartPr>
                         <w14:cNvContentPartPr/>
                       </w14:nvContentPartPr>
                       <w14:xfrm>
                         <a:off x="0" y="0"/>
-                        <a:ext cx="701585" cy="424445"/>
+                        <a:ext cx="301680" cy="380520"/>
                       </w14:xfrm>
                     </w14:contentPart>
                   </a:graphicData>
                 </a:graphic>
+                <wp14:sizeRelH relativeFrom="margin">
+                  <wp14:pctWidth>0</wp14:pctWidth>
+                </wp14:sizeRelH>
+                <wp14:sizeRelV relativeFrom="margin">
+                  <wp14:pctHeight>0</wp14:pctHeight>
+                </wp14:sizeRelV>
               </wp:anchor>
             </w:drawing>
           </mc:Choice>
@@ -4509,7 +4844,7 @@
                 <o:lock v:ext="edit" aspectratio="t"/>
               </v:shapetype>
               <v:shape id="Ink 70" o:spid="_x0000_s1026" type="#_x0000_t75" style="position:absolute;margin-left:330.2pt;margin-top:91.15pt;width:56.7pt;height:34.8pt;z-index:251702272;visibility:visible;mso-wrap-style:square;mso-wrap-distance-left:9pt;mso-wrap-distance-top:0;mso-wrap-distance-right:9pt;mso-wrap-distance-bottom:0;mso-position-horizontal:absolute;mso-position-horizontal-relative:text;mso-position-vertical:absolute;mso-position-vertical-relative:text" o:gfxdata="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">
-                <v:imagedata r:id="rId8" o:title=""/>
+                <v:imagedata r:id="rId10" o:title=""/>
               </v:shape>
             </w:pict>
           </mc:Fallback>
@@ -4542,7 +4877,7 @@
                 <wp:cNvGraphicFramePr/>
                 <a:graphic xmlns:a="http://schemas.openxmlformats.org/drawingml/2006/main">
                   <a:graphicData uri="http://schemas.microsoft.com/office/word/2010/wordprocessingInk">
-                    <w14:contentPart bwMode="auto" r:id="rId9">
+                    <w14:contentPart bwMode="auto" r:id="rId11">
                       <w14:nvContentPartPr>
                         <w14:cNvContentPartPr/>
                       </w14:nvContentPartPr>
@@ -4559,7 +4894,7 @@
           <mc:Fallback>
             <w:pict>
               <v:shape w14:anchorId="12BA6D5E" id="Ink 71" o:spid="_x0000_s1026" type="#_x0000_t75" style="position:absolute;margin-left:258.55pt;margin-top:94.7pt;width:45.4pt;height:30.65pt;z-index:251703296;visibility:visible;mso-wrap-style:square;mso-wrap-distance-left:9pt;mso-wrap-distance-top:0;mso-wrap-distance-right:9pt;mso-wrap-distance-bottom:0;mso-position-horizontal:absolute;mso-position-horizontal-relative:text;mso-position-vertical:absolute;mso-position-vertical-relative:text" o:gfxdata="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">
-                <v:imagedata r:id="rId10" o:title=""/>
+                <v:imagedata r:id="rId12" o:title=""/>
               </v:shape>
             </w:pict>
           </mc:Fallback>
@@ -4592,7 +4927,7 @@
                 <wp:cNvGraphicFramePr/>
                 <a:graphic xmlns:a="http://schemas.openxmlformats.org/drawingml/2006/main">
                   <a:graphicData uri="http://schemas.microsoft.com/office/word/2010/wordprocessingInk">
-                    <w14:contentPart bwMode="auto" r:id="rId11">
+                    <w14:contentPart bwMode="auto" r:id="rId13">
                       <w14:nvContentPartPr>
                         <w14:cNvContentPartPr/>
                       </w14:nvContentPartPr>
@@ -4609,7 +4944,7 @@
           <mc:Fallback>
             <w:pict>
               <v:shape w14:anchorId="2E74F3F5" id="Ink 50" o:spid="_x0000_s1026" type="#_x0000_t75" style="position:absolute;margin-left:190.35pt;margin-top:91.6pt;width:44.5pt;height:20.6pt;z-index:251681792;visibility:visible;mso-wrap-style:square;mso-wrap-distance-left:9pt;mso-wrap-distance-top:0;mso-wrap-distance-right:9pt;mso-wrap-distance-bottom:0;mso-position-horizontal:absolute;mso-position-horizontal-relative:text;mso-position-vertical:absolute;mso-position-vertical-relative:text" o:gfxdata="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">
-                <v:imagedata r:id="rId12" o:title=""/>
+                <v:imagedata r:id="rId14" o:title=""/>
               </v:shape>
             </w:pict>
           </mc:Fallback>
@@ -4642,7 +4977,7 @@
                 <wp:cNvGraphicFramePr/>
                 <a:graphic xmlns:a="http://schemas.openxmlformats.org/drawingml/2006/main">
                   <a:graphicData uri="http://schemas.microsoft.com/office/word/2010/wordprocessingInk">
-                    <w14:contentPart bwMode="auto" r:id="rId13">
+                    <w14:contentPart bwMode="auto" r:id="rId15">
                       <w14:nvContentPartPr>
                         <w14:cNvContentPartPr/>
                       </w14:nvContentPartPr>
@@ -4659,7 +4994,7 @@
           <mc:Fallback>
             <w:pict>
               <v:shape w14:anchorId="1CC356DF" id="Ink 42" o:spid="_x0000_s1026" type="#_x0000_t75" style="position:absolute;margin-left:127pt;margin-top:95.5pt;width:31.15pt;height:20.5pt;z-index:251673600;visibility:visible;mso-wrap-style:square;mso-wrap-distance-left:9pt;mso-wrap-distance-top:0;mso-wrap-distance-right:9pt;mso-wrap-distance-bottom:0;mso-position-horizontal:absolute;mso-position-horizontal-relative:text;mso-position-vertical:absolute;mso-position-vertical-relative:text" o:gfxdata="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">
-                <v:imagedata r:id="rId14" o:title=""/>
+                <v:imagedata r:id="rId16" o:title=""/>
               </v:shape>
             </w:pict>
           </mc:Fallback>
@@ -4692,7 +5027,7 @@
                 <wp:cNvGraphicFramePr/>
                 <a:graphic xmlns:a="http://schemas.openxmlformats.org/drawingml/2006/main">
                   <a:graphicData uri="http://schemas.microsoft.com/office/word/2010/wordprocessingInk">
-                    <w14:contentPart bwMode="auto" r:id="rId15">
+                    <w14:contentPart bwMode="auto" r:id="rId17">
                       <w14:nvContentPartPr>
                         <w14:cNvContentPartPr/>
                       </w14:nvContentPartPr>
@@ -4709,7 +5044,7 @@
           <mc:Fallback>
             <w:pict>
               <v:shape w14:anchorId="5AD8FB78" id="Ink 43" o:spid="_x0000_s1026" type="#_x0000_t75" style="position:absolute;margin-left:44.8pt;margin-top:87.9pt;width:55.5pt;height:22.9pt;z-index:251674624;visibility:visible;mso-wrap-style:square;mso-wrap-distance-left:9pt;mso-wrap-distance-top:0;mso-wrap-distance-right:9pt;mso-wrap-distance-bottom:0;mso-position-horizontal:absolute;mso-position-horizontal-relative:text;mso-position-vertical:absolute;mso-position-vertical-relative:text" o:gfxdata="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">
-                <v:imagedata r:id="rId16" o:title=""/>
+                <v:imagedata r:id="rId18" o:title=""/>
               </v:shape>
             </w:pict>
           </mc:Fallback>
@@ -4740,7 +5075,7 @@
                     <pic:cNvPicPr/>
                   </pic:nvPicPr>
                   <pic:blipFill>
-                    <a:blip r:embed="rId17"/>
+                    <a:blip r:embed="rId19"/>
                     <a:stretch>
                       <a:fillRect/>
                     </a:stretch>
@@ -5159,13 +5494,23 @@
                 <w:lang w:val="de-CH"/>
               </w:rPr>
             </w:pPr>
-            <w:r>
-              <w:rPr>
-                <w:rFonts w:ascii="LM Roman 9" w:hAnsi="LM Roman 9"/>
-                <w:color w:val="000000" w:themeColor="text1"/>
-                <w:lang w:val="de-CH"/>
-              </w:rPr>
-              <w:t>Folderstruktur wird erstellt und die Konventionen in der Gruppe geklärt</w:t>
+            <w:proofErr w:type="spellStart"/>
+            <w:r>
+              <w:rPr>
+                <w:rFonts w:ascii="LM Roman 9" w:hAnsi="LM Roman 9"/>
+                <w:color w:val="000000" w:themeColor="text1"/>
+                <w:lang w:val="de-CH"/>
+              </w:rPr>
+              <w:t>Folderstruktur</w:t>
+            </w:r>
+            <w:proofErr w:type="spellEnd"/>
+            <w:r>
+              <w:rPr>
+                <w:rFonts w:ascii="LM Roman 9" w:hAnsi="LM Roman 9"/>
+                <w:color w:val="000000" w:themeColor="text1"/>
+                <w:lang w:val="de-CH"/>
+              </w:rPr>
+              <w:t xml:space="preserve"> wird erstellt und die Konventionen in der Gruppe geklärt</w:t>
             </w:r>
           </w:p>
         </w:tc>
@@ -5497,7 +5842,25 @@
                 <w:color w:val="000000" w:themeColor="text1"/>
                 <w:lang w:val="de-CH"/>
               </w:rPr>
-              <w:t>Recherche betreiben über Code-Embed in HTML</w:t>
+              <w:t>Recherche betreiben über Code-</w:t>
+            </w:r>
+            <w:proofErr w:type="spellStart"/>
+            <w:r>
+              <w:rPr>
+                <w:rFonts w:ascii="LM Roman 9" w:hAnsi="LM Roman 9"/>
+                <w:color w:val="000000" w:themeColor="text1"/>
+                <w:lang w:val="de-CH"/>
+              </w:rPr>
+              <w:t>Embed</w:t>
+            </w:r>
+            <w:proofErr w:type="spellEnd"/>
+            <w:r>
+              <w:rPr>
+                <w:rFonts w:ascii="LM Roman 9" w:hAnsi="LM Roman 9"/>
+                <w:color w:val="000000" w:themeColor="text1"/>
+                <w:lang w:val="de-CH"/>
+              </w:rPr>
+              <w:t xml:space="preserve"> in HTML</w:t>
             </w:r>
           </w:p>
         </w:tc>
@@ -5606,7 +5969,25 @@
                 <w:color w:val="000000" w:themeColor="text1"/>
                 <w:lang w:val="de-CH"/>
               </w:rPr>
-              <w:t>Vorlage für Code-Embeds erstellen</w:t>
+              <w:t>Vorlage für Code-</w:t>
+            </w:r>
+            <w:proofErr w:type="spellStart"/>
+            <w:r>
+              <w:rPr>
+                <w:rFonts w:ascii="LM Roman 9" w:hAnsi="LM Roman 9"/>
+                <w:color w:val="000000" w:themeColor="text1"/>
+                <w:lang w:val="de-CH"/>
+              </w:rPr>
+              <w:t>Embeds</w:t>
+            </w:r>
+            <w:proofErr w:type="spellEnd"/>
+            <w:r>
+              <w:rPr>
+                <w:rFonts w:ascii="LM Roman 9" w:hAnsi="LM Roman 9"/>
+                <w:color w:val="000000" w:themeColor="text1"/>
+                <w:lang w:val="de-CH"/>
+              </w:rPr>
+              <w:t xml:space="preserve"> erstellen</w:t>
             </w:r>
           </w:p>
         </w:tc>
@@ -5715,7 +6096,25 @@
                 <w:color w:val="000000" w:themeColor="text1"/>
                 <w:lang w:val="de-CH"/>
               </w:rPr>
-              <w:t>Recherche betreiben über Youtube-Embeds in HTML</w:t>
+              <w:t xml:space="preserve">Recherche betreiben über </w:t>
+            </w:r>
+            <w:proofErr w:type="spellStart"/>
+            <w:r>
+              <w:rPr>
+                <w:rFonts w:ascii="LM Roman 9" w:hAnsi="LM Roman 9"/>
+                <w:color w:val="000000" w:themeColor="text1"/>
+                <w:lang w:val="de-CH"/>
+              </w:rPr>
+              <w:t>Youtube-Embeds</w:t>
+            </w:r>
+            <w:proofErr w:type="spellEnd"/>
+            <w:r>
+              <w:rPr>
+                <w:rFonts w:ascii="LM Roman 9" w:hAnsi="LM Roman 9"/>
+                <w:color w:val="000000" w:themeColor="text1"/>
+                <w:lang w:val="de-CH"/>
+              </w:rPr>
+              <w:t xml:space="preserve"> in HTML</w:t>
             </w:r>
           </w:p>
         </w:tc>
@@ -5824,8 +6223,18 @@
                 <w:color w:val="000000" w:themeColor="text1"/>
                 <w:lang w:val="de-CH"/>
               </w:rPr>
-              <w:t>Vorlage für Youtube-Embeds</w:t>
-            </w:r>
+              <w:t xml:space="preserve">Vorlage für </w:t>
+            </w:r>
+            <w:proofErr w:type="spellStart"/>
+            <w:r>
+              <w:rPr>
+                <w:rFonts w:ascii="LM Roman 9" w:hAnsi="LM Roman 9"/>
+                <w:color w:val="000000" w:themeColor="text1"/>
+                <w:lang w:val="de-CH"/>
+              </w:rPr>
+              <w:t>Youtube-Embeds</w:t>
+            </w:r>
+            <w:proofErr w:type="spellEnd"/>
           </w:p>
         </w:tc>
         <w:tc>
@@ -7000,7 +7409,25 @@
                 <w:color w:val="9BBB59" w:themeColor="accent3"/>
                 <w:lang w:val="de-CH"/>
               </w:rPr>
-              <w:t>Applikation gestartet, Benutzer wird nach Name gefragt</w:t>
+              <w:t xml:space="preserve">Applikation gestartet, Benutzer wird </w:t>
+            </w:r>
+            <w:proofErr w:type="gramStart"/>
+            <w:r>
+              <w:rPr>
+                <w:rFonts w:ascii="LM Roman 9" w:hAnsi="LM Roman 9"/>
+                <w:color w:val="9BBB59" w:themeColor="accent3"/>
+                <w:lang w:val="de-CH"/>
+              </w:rPr>
+              <w:t>nach Name</w:t>
+            </w:r>
+            <w:proofErr w:type="gramEnd"/>
+            <w:r>
+              <w:rPr>
+                <w:rFonts w:ascii="LM Roman 9" w:hAnsi="LM Roman 9"/>
+                <w:color w:val="9BBB59" w:themeColor="accent3"/>
+                <w:lang w:val="de-CH"/>
+              </w:rPr>
+              <w:t xml:space="preserve"> gefragt</w:t>
             </w:r>
           </w:p>
         </w:tc>
@@ -7017,6 +7444,7 @@
                 <w:lang w:val="de-CH"/>
               </w:rPr>
             </w:pPr>
+            <w:proofErr w:type="spellStart"/>
             <w:r>
               <w:rPr>
                 <w:rFonts w:ascii="LM Mono 10" w:hAnsi="LM Mono 10"/>
@@ -7025,6 +7453,7 @@
               </w:rPr>
               <w:t>HansÜeli</w:t>
             </w:r>
+            <w:proofErr w:type="spellEnd"/>
           </w:p>
         </w:tc>
         <w:tc>
@@ -7040,44 +7469,66 @@
                 <w:lang w:val="de-CH"/>
               </w:rPr>
             </w:pPr>
+            <w:proofErr w:type="gramStart"/>
             <w:r>
               <w:rPr>
                 <w:rFonts w:ascii="LM Mono 10" w:hAnsi="LM Mono 10"/>
                 <w:color w:val="9BBB59" w:themeColor="accent3"/>
                 <w:lang w:val="de-CH"/>
               </w:rPr>
-              <w:t>Willkommen, HansÜeli</w:t>
-            </w:r>
-          </w:p>
-        </w:tc>
-        <w:tc>
-          <w:tcPr>
-            <w:tcW w:w="3013" w:type="dxa"/>
-          </w:tcPr>
-          <w:p>
-            <w:pPr>
-              <w:jc w:val="center"/>
-              <w:rPr>
-                <w:rFonts w:ascii="LM Roman 9" w:hAnsi="LM Roman 9"/>
-                <w:color w:val="9BBB59" w:themeColor="accent3"/>
-                <w:lang w:val="de-CH"/>
-              </w:rPr>
-            </w:pPr>
-            <w:r>
-              <w:rPr>
-                <w:rFonts w:ascii="LM Roman 9" w:hAnsi="LM Roman 9"/>
-                <w:color w:val="9BBB59" w:themeColor="accent3"/>
-                <w:lang w:val="de-CH"/>
-              </w:rPr>
-              <w:t xml:space="preserve">Programm bricht mit </w:t>
-            </w:r>
+              <w:t xml:space="preserve">Willkommen, </w:t>
+            </w:r>
+            <w:proofErr w:type="spellStart"/>
             <w:r>
               <w:rPr>
                 <w:rFonts w:ascii="LM Mono 10" w:hAnsi="LM Mono 10"/>
                 <w:color w:val="9BBB59" w:themeColor="accent3"/>
                 <w:lang w:val="de-CH"/>
               </w:rPr>
-              <w:t>string parse</w:t>
+              <w:t>HansÜeli</w:t>
+            </w:r>
+            <w:proofErr w:type="spellEnd"/>
+            <w:proofErr w:type="gramEnd"/>
+          </w:p>
+        </w:tc>
+        <w:tc>
+          <w:tcPr>
+            <w:tcW w:w="3013" w:type="dxa"/>
+          </w:tcPr>
+          <w:p>
+            <w:pPr>
+              <w:jc w:val="center"/>
+              <w:rPr>
+                <w:rFonts w:ascii="LM Roman 9" w:hAnsi="LM Roman 9"/>
+                <w:color w:val="9BBB59" w:themeColor="accent3"/>
+                <w:lang w:val="de-CH"/>
+              </w:rPr>
+            </w:pPr>
+            <w:r>
+              <w:rPr>
+                <w:rFonts w:ascii="LM Roman 9" w:hAnsi="LM Roman 9"/>
+                <w:color w:val="9BBB59" w:themeColor="accent3"/>
+                <w:lang w:val="de-CH"/>
+              </w:rPr>
+              <w:t xml:space="preserve">Programm bricht mit </w:t>
+            </w:r>
+            <w:proofErr w:type="spellStart"/>
+            <w:r>
+              <w:rPr>
+                <w:rFonts w:ascii="LM Mono 10" w:hAnsi="LM Mono 10"/>
+                <w:color w:val="9BBB59" w:themeColor="accent3"/>
+                <w:lang w:val="de-CH"/>
+              </w:rPr>
+              <w:t>string</w:t>
+            </w:r>
+            <w:proofErr w:type="spellEnd"/>
+            <w:r>
+              <w:rPr>
+                <w:rFonts w:ascii="LM Mono 10" w:hAnsi="LM Mono 10"/>
+                <w:color w:val="9BBB59" w:themeColor="accent3"/>
+                <w:lang w:val="de-CH"/>
+              </w:rPr>
+              <w:t xml:space="preserve"> parse</w:t>
             </w:r>
             <w:r>
               <w:rPr>
@@ -8577,6 +9028,39 @@
           <inkml:channelProperty channel="F" name="resolution" value="0" units="1/dev"/>
         </inkml:channelProperties>
       </inkml:inkSource>
+      <inkml:timestamp xml:id="ts0" timeString="2022-05-18T08:55:17.973"/>
+    </inkml:context>
+    <inkml:brush xml:id="br0">
+      <inkml:brushProperty name="width" value="0.05" units="cm"/>
+      <inkml:brushProperty name="height" value="0.05" units="cm"/>
+    </inkml:brush>
+  </inkml:definitions>
+  <inkml:trace contextRef="#ctx0" brushRef="#br0">187 84 3682,'0'0'3140,"-4"34"635,3-32-3775,-8 30 211,-1 0 0,-2-1-1,-1-1 1,-2 0 0,-21 33-1,0 2-189,29-50-19,0-1-1,-1 1 1,-20 25-1,39-45-464,0 1-1,1 1 1,-1 0-1,1 1 1,0 0-1,12 0 1,-20 1 412,0 1 0,0 0 0,-1 1 0,1-1 0,0 1 0,-1-1 0,1 1 0,0 0 0,-1 1 0,1-1 0,-1 1 0,0-1 0,1 1 0,3 3 0,-5-3 32,-1-1 1,0 1 0,1 0-1,-1 0 1,0 0-1,0 0 1,0 0 0,0 0-1,-1 0 1,1 0 0,0 1-1,-1-1 1,0 0-1,1 0 1,-1 0 0,0 1-1,0-1 1,0 0-1,0 0 1,-1 1 0,1-1-1,-1 0 1,1 0-1,-1 0 1,-1 3 0,-4 10 64,0 0 0,-1-1 0,-13 22 0,18-35-33,12-26-2331,3 4-1986</inkml:trace>
+  <inkml:trace contextRef="#ctx0" brushRef="#br0" timeOffset="584.13">403 94 3233,'0'0'5235,"0"2"-5054,1 0 0,0 1 0,-1-1 1,0 0-1,1 0 0,-1 0 0,0 1 0,0-1 0,0 0 1,-1 5-1,-19 54 264,-29 65 0,-5 12-57,42-113-984,20-45-3968,3-1 258</inkml:trace>
+  <inkml:trace contextRef="#ctx0" brushRef="#br0" timeOffset="947.42">332 375 7780,'0'0'2641,"-2"0"-3041,-12 0 352,1-3 32,-3 1 16,2 2-433,-1 0-447,2 0-401,3 0-1200,4 0-1489</inkml:trace>
+  <inkml:trace contextRef="#ctx0" brushRef="#br0" timeOffset="1599.55">422 439 1937,'0'0'6462,"33"0"-4731,-29 0-1741,0 0 1,0-1-1,0 1 1,-1-1-1,1 1 0,0-1 1,0-1-1,-1 1 1,1 0-1,-1-1 0,1 0 1,-1 0-1,5-3 1,-6 3-99,0 1 0,-1-1 0,1 0 0,-1 1 0,1-1 1,-1 0-1,0 0 0,0 0 0,0 0 0,0 0 0,0 0 0,0 0 1,-1-1-1,1 1 0,-1 0 0,1 0 0,-1 0 0,0-1 0,0 1 1,0 0-1,0-1 0,0 1 0,-1 0 0,0-3 0,1 4 19,-1 0 0,1-1-1,-1 1 1,1 0-1,-1 0 1,0 0 0,0 0-1,0 0 1,1 0 0,-1 0-1,0 0 1,0 0-1,0 0 1,0 0 0,-1 1-1,1-1 1,0 0-1,0 1 1,0-1 0,-1 1-1,1 0 1,0-1 0,0 1-1,-1 0 1,1-1-1,0 1 1,-1 0 0,1 0-1,0 0 1,-1 0-1,1 1 1,0-1 0,-1 0-1,1 0 1,0 1 0,0-1-1,-1 1 1,-1 0-1,-2 1 81,0 0-1,0-1 1,0 2-1,0-1 0,1 0 1,-1 1-1,1 0 1,-7 5-1,6-2 155,0 0-1,1 0 1,-1 0-1,1 1 1,0-1-1,1 1 1,-1 0-1,1 0 1,1 1-1,-1-1 1,1 0-1,1 1 1,-1 0 0,1-1-1,1 1 1,0 11-1,0-18-79,0 1 0,1-1 0,-1 1 0,1-1 0,0 1 0,0-1 0,-1 1-1,1-1 1,0 0 0,0 0 0,0 1 0,0-1 0,0 0 0,1 0 0,-1 0 0,0 0 0,1 0 0,-1 0 0,0 0 0,1-1-1,-1 1 1,1 0 0,-1-1 0,1 1 0,-1-1 0,1 0 0,0 1 0,-1-1 0,1 0 0,-1 0 0,1 0 0,0 0-1,-1 0 1,1 0 0,-1-1 0,3 0 0,2 1-61,0-1 0,0 0-1,0 0 1,0 0 0,0-1 0,0 0-1,0 0 1,6-4 0,24-25-2370,-24 16-510</inkml:trace>
+  <inkml:trace contextRef="#ctx0" brushRef="#br0" timeOffset="2146.67">752 362 4722,'0'0'3012,"11"-4"-3135,-20 3 82,-48-3-352,54 4 369,0 0 1,-1 1 0,1-1 0,-1 0 0,1 1 0,-1 0 0,1 0 0,0 0 0,0 0 0,-1 0 0,1 1 0,0-1 0,-3 3 0,6-3 77,0-1 0,0 1 1,0-1-1,0 0 0,-1 1 1,1-1-1,0 1 0,0-1 1,0 1-1,1-1 0,-1 0 1,0 1-1,0-1 0,0 1 1,0-1-1,0 1 0,0-1 1,1 0-1,-1 1 0,0-1 1,0 1-1,1-1 0,-1 0 1,0 1-1,1-1 0,-1 0 1,0 0-1,1 1 0,-1-1 1,0 0-1,1 0 0,-1 1 1,0-1-1,1 0 0,-1 0 1,1 0-1,-1 0 0,1 0 1,-1 1-1,1-1 0,21 10-59,-20-9 181,6 2 80,-1 0 0,1 1 0,-1 0 1,-1 1-1,1-1 0,8 9 0,-14-12-230,0 0 0,0 0 0,0 0 0,0 0-1,-1 0 1,1 0 0,0 0 0,-1 0 0,1 0 0,-1 0 0,1 1 0,-1-1 0,1 0 0,-1 0 0,0 1 0,0-1 0,0 0 0,0 1 0,0 1 0,0-2-44,-1 1 0,0-1-1,1 1 1,-1-1 0,0 1 0,0-1 0,0 1 0,0-1 0,0 0 0,-1 0 0,1 1 0,0-1 0,-1 0 0,1 0 0,0 0 0,-1 0 0,1-1 0,-1 1 0,-2 0-1,-55 19-211,54-19 99,0 0 1,1 0 0,-1 0-1,0-1 1,0 0-1,0 0 1,1 0 0,-1-1-1,0 1 1,-9-3 0,14 2 61,-1 1-1,1 0 1,-1 0 0,1-1 0,0 1 0,-1 0 0,1-1 0,0 1 0,-1 0 0,1-1 0,0 1-1,-1 0 1,1-1 0,0 1 0,0-1 0,-1 1 0,1-1 0,0 1 0,0 0 0,0-1-1,0 1 1,0-1 0,0 1 0,0-1 0,0 1 0,0-1 0,0 1 0,0-1 0,0 1 0,0-1-1,0 1 1,0-1 0,0 1 0,0-1 0,0 1 0,1-1 0,-1 1 0,0 0 0,0-1-1,1 1 1,0-1 0,12-14-3039,2 8-339</inkml:trace>
+  <inkml:trace contextRef="#ctx0" brushRef="#br0" timeOffset="2553.76">1049 1 4802,'0'0'5144,"1"0"-5098,-1 0 1,1 0 0,-1 1-1,0-1 1,1 0-1,-1 1 1,1-1-1,-1 0 1,0 1-1,1-1 1,-1 0-1,0 1 1,1-1 0,-1 1-1,0-1 1,0 1-1,1-1 1,-1 1-1,0-1 1,0 1-1,0-1 1,0 1 0,0-1-1,0 1 1,0-1-1,0 1 1,0-1-1,0 1 1,-2 16 98,-1-1 0,-1 0 0,-1 0 0,0 0 0,-1-1 0,-1 0 0,0 0 0,-9 14 0,-1 4 36,-23 52-18,-59 107-251,96-189-1169,3-11-1084,0 8 2321,1-17-3857</inkml:trace>
+  <inkml:trace contextRef="#ctx0" brushRef="#br0" timeOffset="2974.85">960 352 10485,'0'0'4946,"-4"-4"-5282,-28 4 272,-10 0-16,2 0-1377,10 0-2897</inkml:trace>
+</inkml:ink>
+</file>
+
+<file path=word/ink/ink2.xml><?xml version="1.0" encoding="utf-8"?>
+<inkml:ink xmlns:inkml="http://www.w3.org/2003/InkML">
+  <inkml:definitions>
+    <inkml:context xml:id="ctx0">
+      <inkml:inkSource xml:id="inkSrc0">
+        <inkml:traceFormat>
+          <inkml:channel name="X" type="integer" min="-2.14748E9" max="2.14748E9" units="cm"/>
+          <inkml:channel name="Y" type="integer" min="-2.14748E9" max="2.14748E9" units="cm"/>
+          <inkml:channel name="F" type="integer" max="32767" units="dev"/>
+        </inkml:traceFormat>
+        <inkml:channelProperties>
+          <inkml:channelProperty channel="X" name="resolution" value="1000" units="1/cm"/>
+          <inkml:channelProperty channel="Y" name="resolution" value="1000" units="1/cm"/>
+          <inkml:channelProperty channel="F" name="resolution" value="0" units="1/dev"/>
+        </inkml:channelProperties>
+      </inkml:inkSource>
       <inkml:timestamp xml:id="ts0" timeString="2022-05-18T08:17:13.378"/>
     </inkml:context>
     <inkml:brush xml:id="br0">
@@ -8588,17 +9072,11 @@
   <inkml:trace contextRef="#ctx0" brushRef="#br0" timeOffset="347.07">342 521 7507,'0'0'5043,"-3"13"-5046,-6 21-152,-26 60 1,36-95-524,6-12 537,1 0-1,1 0 1,13-14-1,-7 11 293,44-38 909,-54 50-1027,0 0 1,1 1-1,-1 0 1,1 0-1,-1 0 1,1 0-1,0 1 1,0 0 0,0 1-1,8-2 1,-11 2-206,-3 1 116,0 0 0,0 0 0,1 0 0,-1 0 0,0 0 0,0 0 0,1 0 0,-1 0-1,0 0 1,0 0 0,1 0 0,-1 0 0,0 0 0,0 0 0,1 0 0,-1 0 0,0 0-1,0 0 1,1 0 0,-1 0 0,0 0 0,0 0 0,1 0 0,-1 1 0,0-1 0,0 0-1,0 0 1,1 0 0,-1 0 0,0 1 0,0-1 0,0 0 0,0 0 0,1 0 0,-1 1-1,0-1 1,0 0 0,0 0 0,0 1 0,0-1 0,0 0 0,0 0 0,0 1 0,0-1-1,0 0 1,0 0 0,0 1 0,0-1 0,0 0 0,0 0 0,0 1 0,0-1 0,0 0-1,0 1 1,0 17-4938</inkml:trace>
   <inkml:trace contextRef="#ctx0" brushRef="#br0" timeOffset="722.16">597 596 6803,'0'0'1281,"-40"101"-17,26-74-479,8-14-785,2-13-609,18-25-5201</inkml:trace>
   <inkml:trace contextRef="#ctx0" brushRef="#br0" timeOffset="1067.33">736 284 816,'0'0'10741,"10"6"-14086,-20 11 511</inkml:trace>
-  <inkml:trace contextRef="#ctx0" brushRef="#br0" timeOffset="1459.18">691 666 4210,'0'0'7075,"11"-5"-6424,37-18-582,-47 23-78,0 0-1,-1-1 0,1 1 0,0 0 0,0 0 0,-1-1 0,1 1 0,0 0 0,0-1 0,-1 1 0,1-1 0,0 1 1,-1-1-1,1 1 0,-1-1 0,1 1 0,-1-1 0,1 0 0,-1 1 0,1-1 0,-1 0 0,0 1 0,1-1 0,-1 0 1,0 0-1,0 1 0,1-1 0,-1 0 0,0 0 0,0 0 0,0 1 0,0-1 0,0 0 0,0 0 0,0 0 0,0 1 1,-1-3-1,1 3-21,-1-1 1,0 0-1,0 0 1,1 1-1,-1-1 1,0 0-1,0 1 1,0-1-1,0 1 1,0-1-1,0 1 1,0 0-1,0-1 1,0 1-1,0 0 1,0 0-1,-1 0 1,-3 0 10,0 1-1,0 0 1,0 0 0,0 0 0,0 1 0,0-1 0,1 1 0,-1 0-1,1 1 1,-1-1 0,1 1 0,0 0 0,0 0 0,0 0 0,0 1-1,1-1 1,-1 1 0,1 0 0,0 0 0,0 0 0,0 0 0,1 1-1,-1-1 1,1 1 0,0 0 0,1-1 0,-1 1 0,-1 8-1,2-10 44,0 1-1,0-1 0,0 0 1,0 1-1,1-1 0,0 1 0,-1-1 1,1 1-1,0-1 0,1 1 1,0 3-1,-1-5-7,1-1 0,0 0 1,0 0-1,-1 0 0,1 0 0,0 0 1,0 0-1,0 0 0,0 0 0,0 0 1,0 0-1,0-1 0,1 1 0,-1 0 1,0-1-1,0 1 0,1-1 0,-1 1 1,0-1-1,0 1 0,1-1 0,-1 0 1,1 0-1,-1 0 0,0 0 0,1 0 1,-1 0-1,2 0 0,8 0-8,-1-1 0,0 0 0,0-1 0,0 0 0,0 0 1,-1-1-1,1 0 0,10-5 0,-15 6-52,-1-1 1,1 0-1,-1 1 1,1-1 0,-1-1-1,0 1 1,0-1-1,0 1 1,-1-1-1,1 0 1,-1 0-1,0-1 1,0 1 0,-1-1-1,1 0 1,-1 1-1,3-10 1,-7 17-2697,-26 32 2640,10 4 498,1 1 0,1 1 0,-10 45 0,14-43-289,-2 0-1,-31 64 1,43-102-116,0 0 1,0-1-1,-1 1 0,1-1 1,-1 0-1,0 0 1,-1 0-1,1 0 1,-1-1-1,1 1 0,-1-1 1,0 0-1,0 0 1,-1 0-1,1-1 0,0 1 1,-1-1-1,0 0 1,0 0-1,1-1 1,-1 0-1,0 0 0,0 0 1,-9 1-1,13-2 7,-1 0 0,1-1-1,0 1 1,0 0 0,0 0-1,0-1 1,0 1 0,0 0-1,0-1 1,0 1 0,0-1-1,0 1 1,0-1 0,0 0-1,0 1 1,0-1 0,0 0-1,0 0 1,0 0 0,1 0-1,-1 0 1,0 0 0,0-1-1,-9-33 11,12-37-58,0 57-274,1 0 0,1 0 0,0 0-1,2 1 1,-1-1 0,11-16 0,20-40-3762</inkml:trace>
-  <inkml:trace contextRef="#ctx0" brushRef="#br0" timeOffset="1838.66">1206 0 4034,'0'0'4423,"-6"17"-3332,-216 524 2365,129-329-4014,91-207-508,3-7 251,8-15-343,12-20-819,12-13-1947</inkml:trace>
-  <inkml:trace contextRef="#ctx0" brushRef="#br0" timeOffset="2186.04">1061 579 7828,'0'0'5490,"-57"0"-5170,33 0-224,1 0-80,3 0-16,-1 0-224,4 0-880,11 0-945,-1 0-945</inkml:trace>
-  <inkml:trace contextRef="#ctx0" brushRef="#br0" timeOffset="2546.12">1150 628 5859,'0'0'5738,"16"1"-4868,48 4-184,-61-6-701,-1 1 0,1-1 0,0 0 1,-1 0-1,1 0 0,-1 0 0,0 0 1,1 0-1,-1-1 0,0 1 1,0-1-1,0 1 0,0-1 0,0 0 1,0 0-1,0 0 0,-1 0 0,1 0 1,-1-1-1,1 1 0,-1 0 0,0-1 1,0 1-1,0-1 0,0 1 0,0-1 1,-1 1-1,1-1 0,-1 1 0,1-1 1,-1 0-1,0 1 0,0-1 0,-1 0 1,1 1-1,0-1 0,-2-4 0,0 6-106,0 0 0,0 0 0,0-1 0,0 2 0,0-1 0,0 0 0,0 0-1,-1 1 1,1-1 0,0 1 0,-1-1 0,1 1 0,0 0 0,-1 0 0,-2 1 0,-37 3-1090,39-2 1202,-1 0 0,0 0-1,1 0 1,-1 0 0,1 1 0,0 0-1,0 0 1,0 0 0,0 0 0,0 0-1,1 0 1,0 1 0,-1 0-1,1-1 1,0 1 0,1 0 0,-1 0-1,1 0 1,-1 0 0,1 0-1,0 5 1,-2 3 112,2-1 0,-1 1-1,1 0 1,1 0 0,0 0 0,3 16-1,-3-26-62,1 0-1,-1 0 0,1 0 0,0 0 1,0 0-1,0 0 0,0 0 0,0 0 1,0-1-1,1 1 0,-1 0 1,0-1-1,1 1 0,-1-1 0,1 1 1,0-1-1,0 0 0,-1 0 1,1 0-1,0 0 0,0 0 0,0 0 1,0 0-1,0-1 0,0 1 0,0 0 1,0-1-1,0 0 0,0 0 1,1 0-1,-1 0 0,0 0 0,0 0 1,0 0-1,0 0 0,0-1 1,4-1-1,0 1-121,0 0 1,0 0-1,0-1 1,0 0-1,0-1 1,0 1 0,0-1-1,-1 0 1,0-1-1,1 1 1,7-8-1,35-51-4301,-27 31-507</inkml:trace>
-  <inkml:trace contextRef="#ctx0" brushRef="#br0" timeOffset="2892.66">1591 557 3698,'0'0'7278,"-6"8"-7404,-57 14 43,52-19-452,0 0-1,0 0 1,0 2 0,1-1 0,-14 8-1,24-11 583,0-1 0,0 1 0,0-1 0,-1 0 0,1 1 0,0-1 0,0 1 0,0-1 0,0 0 0,0 1 0,0-1-1,0 1 1,0-1 0,1 1 0,-1-1 0,0 0 0,0 1 0,0-1 0,0 1 0,0-1 0,1 0 0,-1 1 0,0-1-1,0 0 1,1 1 0,-1-1 0,0 0 0,1 1 0,-1-1 0,0 0 0,1 0 0,-1 0 0,0 1 0,1-1 0,-1 0-1,0 0 1,1 0 0,-1 1 0,1-1 0,-1 0 0,0 0 0,1 0 0,-1 0 0,1 0 0,-1 0 0,0 0-1,1 0 1,28 11 642,-26-10-492,0 0-120,0 0 1,0 1-1,0-1 1,0 1 0,-1 0-1,1 0 1,-1 0-1,1 0 1,-1 0-1,0 1 1,0-1-1,0 1 1,0-1-1,0 1 1,0 0-1,-1-1 1,1 1-1,-1 0 1,2 5-1,-2-1-89,0 0-1,0 0 0,0-1 0,-1 1 0,0 0 1,0 0-1,0 0 0,-3 10 0,1-14-16,1 1 0,-1-1 0,0 0 0,0 0 0,0 0-1,-1 0 1,1 0 0,-1 0 0,1-1 0,-1 1 0,0-1 0,0 1-1,0-1 1,0 0 0,0-1 0,-1 1 0,1 0 0,-1-1 0,1 0-1,-1 0 1,1 0 0,-1 0 0,0 0 0,0-1 0,-6 0 0,9 0-82,0-1 0,1 1-1,-1-1 1,0 1 0,1-1 0,-1 1 0,1-1 0,-1 0 0,1 1 0,-1-1 0,1 0 0,-1 1 0,1-1 0,0 0 0,-1 0 0,1 0 0,0 1 0,0-1 0,-1 0 0,1 0 0,0 0 0,0 1 0,0-1 0,0 0 0,0 0 0,0 0 0,0 0 0,1 1 0,-1-3 0,4-29-2076,10-16-881</inkml:trace>
-  <inkml:trace contextRef="#ctx0" brushRef="#br0" timeOffset="3289.26">1948 30 3986,'0'0'4541,"-3"6"-3610,-146 288 2379,-39 165-3870,181-435 436,11-26-447,20-38-1608,-17 28 1110,26-48-5883</inkml:trace>
-  <inkml:trace contextRef="#ctx0" brushRef="#br0" timeOffset="3651.34">1776 560 8052,'0'0'4626,"-98"-41"-4370,54 26-256,0 6-320,21 4-3586</inkml:trace>
+  <inkml:trace contextRef="#ctx0" brushRef="#br0" timeOffset="1459.17">691 666 4210,'0'0'7075,"11"-5"-6424,37-18-582,-47 23-78,0 0-1,-1-1 0,1 1 0,0 0 0,0 0 0,-1-1 0,1 1 0,0 0 0,0-1 0,-1 1 0,1-1 0,0 1 1,-1-1-1,1 1 0,-1-1 0,1 1 0,-1-1 0,1 0 0,-1 1 0,1-1 0,-1 0 0,0 1 0,1-1 0,-1 0 1,0 0-1,0 1 0,1-1 0,-1 0 0,0 0 0,0 0 0,0 1 0,0-1 0,0 0 0,0 0 0,0 0 0,0 1 1,-1-3-1,1 3-21,-1-1 1,0 0-1,0 0 1,1 1-1,-1-1 1,0 0-1,0 1 1,0-1-1,0 1 1,0-1-1,0 1 1,0 0-1,0-1 1,0 1-1,0 0 1,0 0-1,-1 0 1,-3 0 10,0 1-1,0 0 1,0 0 0,0 0 0,0 1 0,0-1 0,1 1 0,-1 0-1,1 1 1,-1-1 0,1 1 0,0 0 0,0 0 0,0 0 0,0 1-1,1-1 1,-1 1 0,1 0 0,0 0 0,0 0 0,0 0 0,1 1-1,-1-1 1,1 1 0,0 0 0,1-1 0,-1 1 0,-1 8-1,2-10 44,0 1-1,0-1 0,0 0 1,0 1-1,1-1 0,0 1 0,-1-1 1,1 1-1,0-1 0,1 1 1,0 3-1,-1-5-7,1-1 0,0 0 1,0 0-1,-1 0 0,1 0 0,0 0 1,0 0-1,0 0 0,0 0 0,0 0 1,0 0-1,0-1 0,1 1 0,-1 0 1,0-1-1,0 1 0,1-1 0,-1 1 1,0-1-1,0 1 0,1-1 0,-1 0 1,1 0-1,-1 0 0,0 0 0,1 0 1,-1 0-1,2 0 0,8 0-8,-1-1 0,0 0 0,0-1 0,0 0 0,0 0 1,-1-1-1,1 0 0,10-5 0,-15 6-52,-1-1 1,1 0-1,-1 1 1,1-1 0,-1-1-1,0 1 1,0-1-1,0 1 1,-1-1-1,1 0 1,-1 0-1,0-1 1,0 1 0,-1-1-1,1 0 1,-1 1-1,3-10 1,-7 17-2697,-26 32 2640,10 4 498,1 1 0,1 1 0,-10 45 0,14-43-289,-2 0-1,-31 64 1,43-102-116,0 0 1,0-1-1,-1 1 0,1-1 1,-1 0-1,0 0 1,-1 0-1,1 0 1,-1-1-1,1 1 0,-1-1 1,0 0-1,0 0 1,-1 0-1,1-1 0,0 1 1,-1-1-1,0 0 1,0 0-1,1-1 1,-1 0-1,0 0 0,0 0 1,-9 1-1,13-2 7,-1 0 0,1-1-1,0 1 1,0 0 0,0 0-1,0-1 1,0 1 0,0 0-1,0-1 1,0 1 0,0-1-1,0 1 1,0-1 0,0 0-1,0 1 1,0-1 0,0 0-1,0 0 1,0 0 0,1 0-1,-1 0 1,0 0 0,0-1-1,-9-33 11,12-37-58,0 57-274,1 0 0,1 0 0,0 0-1,2 1 1,-1-1 0,11-16 0,20-40-3762</inkml:trace>
 </inkml:ink>
 </file>
 
-<file path=word/ink/ink2.xml><?xml version="1.0" encoding="utf-8"?>
+<file path=word/ink/ink3.xml><?xml version="1.0" encoding="utf-8"?>
 <inkml:ink xmlns:inkml="http://www.w3.org/2003/InkML">
   <inkml:definitions>
     <inkml:context xml:id="ctx0">
@@ -8633,7 +9111,7 @@
 </inkml:ink>
 </file>
 
-<file path=word/ink/ink3.xml><?xml version="1.0" encoding="utf-8"?>
+<file path=word/ink/ink4.xml><?xml version="1.0" encoding="utf-8"?>
 <inkml:ink xmlns:inkml="http://www.w3.org/2003/InkML">
   <inkml:definitions>
     <inkml:context xml:id="ctx0">
@@ -8658,14 +9136,14 @@
   </inkml:definitions>
   <inkml:trace contextRef="#ctx0" brushRef="#br0">71 407 7379,'0'0'5120,"14"22"-5387,-16-14 190,0 0 0,-1 0 0,0 0 0,0 0 0,-1 0 0,0-1 0,0 1-1,-10 11 1,-4 12-371,-9 15-632,27-45 642,0-12-549,2 4 850,0-1 1,1 1-1,0 0 0,0 0 0,0 0 0,1 1 0,0-1 1,0 1-1,1 0 0,-1 0 0,8-7 0,3-2 211,1 0-1,31-23 0,-46 38-51,-1-1 1,1 0-1,-1 1 0,1-1 0,0 1 0,-1-1 0,1 0 1,0 1-1,0 0 0,-1-1 0,1 1 0,0 0 0,0-1 1,0 1-1,-1 0 0,1 0 0,0-1 0,0 1 0,0 0 1,0 0-1,0 0 0,-1 0 0,1 0 0,0 0 0,0 1 1,0-1-1,0 0 0,0 0 0,-1 1 0,1-1 0,0 0 1,0 1-1,-1-1 0,2 1 0,-1 1-5,0 0 0,0 0 0,0 0 0,-1 0 1,1 0-1,-1 0 0,1 1 0,-1-1 0,0 0 0,0 0 0,0 0 0,0 0 0,-1 3 0,0 6-136,0-1-1,-1 0 0,-1 0 0,1 0 0,-7 14 0,43-39-952,7-17 1016,-33 24 55,0 0 0,1 1 0,0 1 0,1-1 0,-1 1 1,1 1-1,0 0 0,12-4 0,-21 9-26,-12 33-296,8-26 438,-3 2-41,2-1-1,-1 1 1,1 0-1,0 0 1,1 0-1,0 0 1,1 1-1,0 0 1,0-1-1,0 11 0,3-19-130,0 0 0,0-1 0,0 1 0,-1-1 0,1 1 0,0-1 0,0 0 0,0 1 0,0-1 0,0 0 0,0 0 0,0 1 0,0-1 0,-1 0 0,1 0 0,0 0 0,0 0 0,0 0 0,0 0-1,0-1 1,0 1 0,0 0 0,0 0 0,0-1 0,1 0 0,17-6-3835</inkml:trace>
   <inkml:trace contextRef="#ctx0" brushRef="#br0" timeOffset="423.85">477 500 656,'0'0'12347,"8"1"-11805,-6 0-550,0-1 16,0 1 0,-1-1 0,1 1 0,0-1 0,0 0 0,0 1 0,-1-1-1,1 0 1,0 0 0,0 0 0,0-1 0,-1 1 0,1 0 0,0-1 0,1 0 0,-1 0-65,-1-1 0,0 0 1,0 0-1,0 0 0,0 0 0,0 1 0,0-1 0,-1 0 1,1 0-1,-1 0 0,1-1 0,-1 1 0,0 0 1,0 0-1,0 0 0,0 0 0,0 0 0,-1-3 0,1 4-80,-1-1 0,0 1 0,1 0 0,-1-1-1,0 1 1,0-1 0,0 1 0,0 0 0,0 0 0,0 0-1,0 0 1,0-1 0,-1 2 0,1-1 0,0 0-1,-1 0 1,1 0 0,-1 0 0,1 1 0,-1-1-1,1 1 1,-1-1 0,1 1 0,-1 0 0,1 0-1,-1-1 1,0 1 0,1 0 0,-1 0 0,1 0-1,-3 1 1,2-1 109,0-1-1,-1 1 0,1 0 1,0 0-1,0 0 1,0 1-1,0-1 0,0 0 1,-1 1-1,1 0 0,0-1 1,0 1-1,0 0 1,0 0-1,0 0 0,1 0 1,-1 0-1,0 1 1,0-1-1,1 0 0,-1 1 1,1-1-1,-3 4 0,1 8 330,0 0-1,1 1 0,1-1 1,0 1-1,1-1 0,0 1 0,1-1 1,3 16-1,-4-27-258,1-1 0,0 0 1,0 0-1,0 1 0,0-1 0,0 0 0,0 0 0,0 0 1,0 0-1,0 0 0,1-1 0,-1 1 0,0 0 1,1 0-1,-1-1 0,0 1 0,1-1 0,-1 1 0,1-1 1,-1 0-1,1 1 0,-1-1 0,1 0 0,-1 0 0,1 0 1,-1 0-1,1 0 0,-1-1 0,0 1 0,1 0 1,-1-1-1,1 1 0,-1-1 0,3 0 0,3-1-128,-1 0 0,1-1-1,-1 1 1,1-1 0,-1 0 0,7-6-1,39-41-3045,-26 25-176</inkml:trace>
-  <inkml:trace contextRef="#ctx0" brushRef="#br0" timeOffset="1046.12">742 504 5346,'0'0'3175,"0"-4"-3055,1 3-114,-1 0 0,0 1 0,0-1 0,0 0 0,1 0 0,-1 0 0,0 0 0,0 1 0,-1-1 0,1 0 0,0 0-1,0 0 1,0 0 0,0 1 0,-1-1 0,1 0 0,0 0 0,-1 0 0,1 1 0,-1-1 0,1 0 0,-1 1 0,1-1 0,-1 0 0,1 1 0,-1-1-1,0 1 1,1-1 0,-1 1 0,-1-2 0,-33-2 136,30 5-140,1 0-1,-1 0 1,1 0 0,-1 1 0,1-1-1,0 1 1,0 0 0,0 0 0,0 1-1,0-1 1,1 1 0,-1 0-1,1 0 1,-1 0 0,1 0 0,0 0-1,0 1 1,1 0 0,-1-1 0,1 1-1,-1 0 1,1 0 0,1 1 0,-1-1-1,0 0 1,1 0 0,0 1 0,-1 6-1,12-12 280,-2-4-289,0 1 1,1-1-1,-2-1 1,1 0 0,-1 0-1,0 0 1,10-12-1,44-57-92,9-25 334,88-164 1,-117 197 830,-55 93 485,-8-3-1404,1 1 0,1 1 0,1 1 0,-25 45 0,-50 118 49,87-175-211,-7 17-35,1-1 1,-18 60-1,31-89 30,0-1 0,0 0-1,0 0 1,0 0 0,-1 1 0,1-1-1,0 0 1,0 0 0,0 1-1,0-1 1,0 0 0,0 1 0,0-1-1,0 0 1,0 0 0,-1 1 0,1-1-1,0 0 1,0 1 0,1-1-1,-1 0 1,0 0 0,0 1 0,0-1-1,0 0 1,0 0 0,0 1-1,0-1 1,0 0 0,0 1 0,1-1-1,-1 0 1,0 0 0,0 0-1,0 1 1,1-1 0,-1 0 0,0 0-1,0 0 1,0 1 0,1-1 0,-1 0-1,0 0 1,0 0 0,1 0-1,-1 0 1,0 0 0,1 0 0,-1 1-1,0-1 1,0 0 0,1 0-1,-1 0 1,15-9-2706,5-10-4263</inkml:trace>
+  <inkml:trace contextRef="#ctx0" brushRef="#br0" timeOffset="1046.11">742 504 5346,'0'0'3175,"0"-4"-3055,1 3-114,-1 0 0,0 1 0,0-1 0,0 0 0,1 0 0,-1 0 0,0 0 0,0 1 0,-1-1 0,1 0 0,0 0-1,0 0 1,0 0 0,0 1 0,-1-1 0,1 0 0,0 0 0,-1 0 0,1 1 0,-1-1 0,1 0 0,-1 1 0,1-1 0,-1 0 0,1 1 0,-1-1-1,0 1 1,1-1 0,-1 1 0,-1-2 0,-33-2 136,30 5-140,1 0-1,-1 0 1,1 0 0,-1 1 0,1-1-1,0 1 1,0 0 0,0 0 0,0 1-1,0-1 1,1 1 0,-1 0-1,1 0 1,-1 0 0,1 0 0,0 0-1,0 1 1,1 0 0,-1-1 0,1 1-1,-1 0 1,1 0 0,1 1 0,-1-1-1,0 0 1,1 0 0,0 1 0,-1 6-1,12-12 280,-2-4-289,0 1 1,1-1-1,-2-1 1,1 0 0,-1 0-1,0 0 1,10-12-1,44-57-92,9-25 334,88-164 1,-117 197 830,-55 93 485,-8-3-1404,1 1 0,1 1 0,1 1 0,-25 45 0,-50 118 49,87-175-211,-7 17-35,1-1 1,-18 60-1,31-89 30,0-1 0,0 0-1,0 0 1,0 0 0,-1 1 0,1-1-1,0 0 1,0 0 0,0 1-1,0-1 1,0 0 0,0 1 0,0-1-1,0 0 1,0 0 0,-1 1 0,1-1-1,0 0 1,0 1 0,1-1-1,-1 0 1,0 0 0,0 1 0,0-1-1,0 0 1,0 0 0,0 1-1,0-1 1,0 0 0,0 1 0,1-1-1,-1 0 1,0 0 0,0 0-1,0 1 1,1-1 0,-1 0 0,0 0-1,0 0 1,0 1 0,1-1 0,-1 0-1,0 0 1,0 0 0,1 0-1,-1 0 1,0 0 0,1 0 0,-1 1-1,0-1 1,0 0 0,1 0-1,-1 0 1,15-9-2706,5-10-4263</inkml:trace>
   <inkml:trace contextRef="#ctx0" brushRef="#br0" timeOffset="1397.2">897 412 8436,'0'0'4482,"-37"74"-4562,20-50-16,4-1-288,9-5-1217,4-6-1633</inkml:trace>
   <inkml:trace contextRef="#ctx0" brushRef="#br0" timeOffset="1749.3">1133 103 11525,'0'0'3122,"7"0"-6260</inkml:trace>
   <inkml:trace contextRef="#ctx0" brushRef="#br0" timeOffset="2607.43">978 509 2465,'0'0'7339,"0"24"-6642,-1-13-741,0 1 1,-1 0 0,-6 22-1,5-23-162,0 0-1,1 1 0,-2 23 0,4-35 205,1 0-1,-1 0 1,0 1-1,0-1 1,0 0 0,1 0-1,-1 0 1,0 1-1,0-1 1,1 0-1,-1 0 1,0 0-1,0 0 1,1 0-1,-1 1 1,0-1-1,1 0 1,-1 0-1,0 0 1,0 0 0,1 0-1,-1 0 1,0 0-1,1 0 1,-1 0-1,0 0 1,1 0-1,-1 0 1,0 0-1,0 0 1,1-1-1,-1 1 1,0 0 0,1 0-1,-1 0 1,0 0-1,0 0 1,1-1-1,-1 1 1,0 0-1,0 0 1,0-1-1,1 1 1,-1 0-1,0 0 1,0-1-1,0 1 1,1-1 0,-1 1-8,19-15-143,-1-1-1,-1-1 1,-1-1 0,28-37 0,27-31 76,-71 86 57,0 1 1,0-1 0,0 0-1,0 0 1,0 0 0,0 0-1,0 0 1,0 0 0,0 0-1,0 0 1,0 0 0,0 0 0,0 1-1,0-1 1,0 0 0,0 0-1,0 0 1,0 0 0,0 0-1,0 0 1,0 0 0,0 0-1,0 0 1,0 0 0,0 0 0,0 0-1,0 0 1,0 1 0,0-1-1,0 0 1,0 0 0,0 0-1,1 0 1,-1 0 0,0 0-1,0 0 1,0 0 0,0 0 0,0 0-1,0 0 1,0 0 0,0 0-1,0 0 1,0 0 0,0 0-1,1 0 1,-1 0 0,0 0-1,0 0 1,0 0 0,0 0 0,-5 16 18,-7 15 371,-5 1-335,10-21-59,1 0 1,1 1-1,-1-1 1,2 1-1,-1 0 1,2 1-1,0-1 1,-2 18 0,14-37 39,13-12-598,-2-2 0,21-24 0,31-32-511,-72 77 1100,0-1 1,1 1-1,-1 0 0,0 0 0,0 0 1,0 0-1,1 0 0,-1 1 1,0-1-1,0 0 0,0 0 0,0 0 1,1 0-1,-1 0 0,0 0 1,0 0-1,0 0 0,0 0 1,1 0-1,-1 0 0,0 1 0,0-1 1,0 0-1,0 0 0,0 0 1,0 0-1,1 0 0,-1 0 1,0 1-1,0-1 0,0 0 0,0 0 1,0 0-1,0 1 0,0-1 1,0 0-1,0 0 0,0 0 1,0 0-1,0 1 0,0-1 0,0 0 1,0 0-1,0 0 0,0 0 1,0 1-1,0-1 0,0 0 0,0 0 1,0 0-1,0 1 0,0-1 1,0 23 274,-4 22-63,-4-23-201,4-12-62,0 0 0,1 0 0,0 0 0,1 0 1,-1 16-1,21-33-231,3-13-10,-1 0-1,-1-2 1,0 0-1,-2-1 1,17-30-1,-32 49 136,-1 2 141,0 1 0,0-1 1,-1 0-1,1 1 0,0-1 0,1 1 0,-1-1 1,0 1-1,0-1 0,1 1 0,-1 0 0,1 0 0,-1 0 1,1 0-1,-1 0 0,1 0 0,0 0 0,-1 0 0,1 1 1,0-1-1,0 1 0,-1-1 0,1 1 0,3-1 0,-5 1 447,0 23 960,0-15-1366,-1-1-1,-1 0 1,1 0 0,-1 0 0,-1 0-1,1 0 1,-1 0 0,-6 11 0,5-12-47,1 1 1,0-1 0,0 1 0,0 0-1,1 0 1,0 0 0,1 0 0,-2 12-1,3-18-14,6-17-278,18-21-890,2 1 0,36-40 0,-62 76 1228,1 0 1,-1-1-1,0 1 0,0 0 0,1-1 0,-1 1 1,0 0-1,0-1 0,1 1 0,-1 0 0,1-1 1,-1 1-1,0 0 0,1 0 0,-1 0 0,0-1 0,1 1 1,-1 0-1,1 0 0,-1 0 0,1 0 0,-1 0 1,0 0-1,1 0 0,-1 0 0,1 0 0,-1 0 1,1 0-1,-1 0 0,0 0 0,1 0 0,-1 0 1,1 0-1,0 1 0,7 14 2106,-3 23 597,-8 91-2067,3-127-719,-1-2 32,1 0 0,0 1 0,0-1 0,0 0 1,0 0-1,0 0 0,0 1 0,0-1 0,0 0 0,0 0 1,0 0-1,0 1 0,0-1 0,0 0 0,0 0 0,0 0 1,1 1-1,-1-1 0,0 0 0,0 0 0,0 0 0,0 0 1,0 1-1,0-1 0,0 0 0,1 0 0,-1 0 0,0 0 1,0 0-1,0 1 0,0-1 0,1 0 0,-1 0 0,0 0 1,0 0-1,0 0 0,0 0 0,1 0 0,-1 0 0,0 0 1,0 0-1,0 0 0,1 0 0,-1 0 0,0 0 0,0 0 1,0 0-1,1 0 0,-1 0 0,0 0 0,0 0 0,0 0 1,1 0-1,16 0-3048</inkml:trace>
 </inkml:ink>
 </file>
 
-<file path=word/ink/ink4.xml><?xml version="1.0" encoding="utf-8"?>
+<file path=word/ink/ink5.xml><?xml version="1.0" encoding="utf-8"?>
 <inkml:ink xmlns:inkml="http://www.w3.org/2003/InkML">
   <inkml:definitions>
     <inkml:context xml:id="ctx0">
@@ -8696,7 +9174,7 @@
 </inkml:ink>
 </file>
 
-<file path=word/ink/ink5.xml><?xml version="1.0" encoding="utf-8"?>
+<file path=word/ink/ink6.xml><?xml version="1.0" encoding="utf-8"?>
 <inkml:ink xmlns:inkml="http://www.w3.org/2003/InkML">
   <inkml:definitions>
     <inkml:context xml:id="ctx0">

</xml_diff>